<commit_message>
Date: 07/01/2025 Made changes to button icons, button size. Added edit functionality to budgets and incomes.
Date: 07/08/2025
Added a functionality for a savings button that will add a bill to a budget to allow a user to enter a desired savings amount and goal date, and the needed monthly amount will be added to the bill.
</commit_message>
<xml_diff>
--- a/Documents/BudgetBuddy Documentation.docx
+++ b/Documents/BudgetBuddy Documentation.docx
@@ -3721,7 +3721,15 @@
           </w:tcPr>
           <w:p>
             <w:r>
-              <w:t>Added functionality to the add budget item button to allow for adding new items to the budget</w:t>
+              <w:t xml:space="preserve">Added functionality to the </w:t>
+            </w:r>
+            <w:proofErr w:type="spellStart"/>
+            <w:r>
+              <w:t>add</w:t>
+            </w:r>
+            <w:proofErr w:type="spellEnd"/>
+            <w:r>
+              <w:t xml:space="preserve"> budget item button to allow for adding new items to the budget</w:t>
             </w:r>
             <w:r>
               <w:t xml:space="preserve"> database, then updating the recycler views for the budget recycler</w:t>
@@ -3906,7 +3914,15 @@
           </w:tcPr>
           <w:p>
             <w:r>
-              <w:t>Added functionality for a longItemClick on the budget currently being displayed</w:t>
+              <w:t xml:space="preserve">Added functionality for a </w:t>
+            </w:r>
+            <w:proofErr w:type="spellStart"/>
+            <w:r>
+              <w:t>longItemClick</w:t>
+            </w:r>
+            <w:proofErr w:type="spellEnd"/>
+            <w:r>
+              <w:t xml:space="preserve"> on the budget currently being displayed</w:t>
             </w:r>
             <w:r>
               <w:t xml:space="preserve"> and the option to delete that item is given to the user. If confirmed </w:t>
@@ -3921,7 +3937,15 @@
               <w:t>d.</w:t>
             </w:r>
             <w:r>
-              <w:t xml:space="preserve"> Updated the SQLite db to accommodate for an added table of </w:t>
+              <w:t xml:space="preserve"> Updated the SQLite </w:t>
+            </w:r>
+            <w:proofErr w:type="spellStart"/>
+            <w:r>
+              <w:t>db</w:t>
+            </w:r>
+            <w:proofErr w:type="spellEnd"/>
+            <w:r>
+              <w:t xml:space="preserve"> to accommodate for an added table of </w:t>
             </w:r>
             <w:r>
               <w:t>incomes.</w:t>
@@ -3988,7 +4012,15 @@
               <w:t>database and validated CRUD functionality of incomes.</w:t>
             </w:r>
             <w:r>
-              <w:t xml:space="preserve"> Moved calculating expenses to happen whenever budget recycle view is loaded instead of being in onCreate.</w:t>
+              <w:t xml:space="preserve"> Moved calculating expenses to happen whenever budget recycle view is loaded instead of being in </w:t>
+            </w:r>
+            <w:proofErr w:type="spellStart"/>
+            <w:r>
+              <w:t>onCreate</w:t>
+            </w:r>
+            <w:proofErr w:type="spellEnd"/>
+            <w:r>
+              <w:t>.</w:t>
             </w:r>
           </w:p>
         </w:tc>
@@ -4042,7 +4074,15 @@
           </w:tcPr>
           <w:p>
             <w:r>
-              <w:t>Added functionality to the income recycleview so that it displays the incomes for the budget currently being displayed. Added functionality for accessing a fragment to handle adding new incomes to the budget</w:t>
+              <w:t xml:space="preserve">Added functionality to the income </w:t>
+            </w:r>
+            <w:proofErr w:type="spellStart"/>
+            <w:r>
+              <w:t>recycleview</w:t>
+            </w:r>
+            <w:proofErr w:type="spellEnd"/>
+            <w:r>
+              <w:t xml:space="preserve"> so that it displays the incomes for the budget currently being displayed. Added functionality for accessing a fragment to handle adding new incomes to the budget</w:t>
             </w:r>
             <w:r>
               <w:t>.</w:t>
@@ -4938,6 +4978,79 @@
           </w:p>
         </w:tc>
       </w:tr>
+      <w:tr>
+        <w:tc>
+          <w:tcPr>
+            <w:tcW w:w="1165" w:type="dxa"/>
+          </w:tcPr>
+          <w:p>
+            <w:pPr>
+              <w:jc w:val="center"/>
+            </w:pPr>
+            <w:r>
+              <w:t>3.0</w:t>
+            </w:r>
+          </w:p>
+        </w:tc>
+        <w:tc>
+          <w:tcPr>
+            <w:tcW w:w="1440" w:type="dxa"/>
+          </w:tcPr>
+          <w:p>
+            <w:pPr>
+              <w:jc w:val="center"/>
+            </w:pPr>
+            <w:r>
+              <w:t>0</w:t>
+            </w:r>
+            <w:r>
+              <w:t>7/01</w:t>
+            </w:r>
+            <w:r>
+              <w:t>/2025</w:t>
+            </w:r>
+          </w:p>
+        </w:tc>
+        <w:tc>
+          <w:tcPr>
+            <w:tcW w:w="1800" w:type="dxa"/>
+          </w:tcPr>
+          <w:p>
+            <w:pPr>
+              <w:jc w:val="center"/>
+            </w:pPr>
+            <w:r>
+              <w:t>Dominic Drury</w:t>
+            </w:r>
+          </w:p>
+        </w:tc>
+        <w:tc>
+          <w:tcPr>
+            <w:tcW w:w="4945" w:type="dxa"/>
+          </w:tcPr>
+          <w:p>
+            <w:r>
+              <w:t xml:space="preserve">Made changes to button icons, button size, and added a functionality for a savings button that will </w:t>
+            </w:r>
+            <w:r>
+              <w:lastRenderedPageBreak/>
+              <w:t xml:space="preserve">add a bill to a budget to allow a user to enter a desired savings amount and goal </w:t>
+            </w:r>
+            <w:r>
+              <w:t>date,</w:t>
+            </w:r>
+            <w:r>
+              <w:t xml:space="preserve"> and the needed monthly amount will be added to the bill. Added </w:t>
+            </w:r>
+            <w:r>
+              <w:t>edit</w:t>
+            </w:r>
+            <w:r>
+              <w:t xml:space="preserve"> functionality to budgets and incomes.</w:t>
+            </w:r>
+          </w:p>
+        </w:tc>
+      </w:tr>
     </w:tbl>
     <w:p/>
     <w:p>
@@ -4946,7 +5059,6 @@
       </w:pPr>
       <w:bookmarkStart w:id="1" w:name="_Toc199791120"/>
       <w:r>
-        <w:lastRenderedPageBreak/>
         <w:t>Project Overview</w:t>
       </w:r>
       <w:bookmarkEnd w:id="1"/>
@@ -4963,7 +5075,10 @@
     </w:p>
     <w:p>
       <w:r>
-        <w:t>1.0</w:t>
+        <w:t>3</w:t>
+      </w:r>
+      <w:r>
+        <w:t>.0</w:t>
       </w:r>
     </w:p>
     <w:p>
@@ -5126,6 +5241,7 @@
       </w:pPr>
       <w:bookmarkStart w:id="5" w:name="_Toc199791124"/>
       <w:r>
+        <w:lastRenderedPageBreak/>
         <w:t>Requirements</w:t>
       </w:r>
       <w:bookmarkEnd w:id="5"/>
@@ -5185,7 +5301,6 @@
         </w:numPr>
       </w:pPr>
       <w:r>
-        <w:lastRenderedPageBreak/>
         <w:t>User can view a list of budget items and income entries.</w:t>
       </w:r>
     </w:p>
@@ -5245,8 +5360,13 @@
           <w:numId w:val="5"/>
         </w:numPr>
       </w:pPr>
-      <w:r>
-        <w:t>RecyclerViews should allow for sorting (headers can sort entries when clicked).</w:t>
+      <w:proofErr w:type="spellStart"/>
+      <w:r>
+        <w:t>RecyclerViews</w:t>
+      </w:r>
+      <w:proofErr w:type="spellEnd"/>
+      <w:r>
+        <w:t xml:space="preserve"> should allow for sorting (headers can sort entries when clicked).</w:t>
       </w:r>
     </w:p>
     <w:p>
@@ -5458,6 +5578,7 @@
         </w:numPr>
       </w:pPr>
       <w:r>
+        <w:lastRenderedPageBreak/>
         <w:t>UI Components:</w:t>
       </w:r>
     </w:p>
@@ -5469,8 +5590,13 @@
           <w:numId w:val="7"/>
         </w:numPr>
       </w:pPr>
-      <w:r>
-        <w:t>RecyclerView for displaying budget and income lists.</w:t>
+      <w:proofErr w:type="spellStart"/>
+      <w:r>
+        <w:t>RecyclerView</w:t>
+      </w:r>
+      <w:proofErr w:type="spellEnd"/>
+      <w:r>
+        <w:t xml:space="preserve"> for displaying budget and income lists.</w:t>
       </w:r>
     </w:p>
     <w:p>
@@ -5481,8 +5607,21 @@
           <w:numId w:val="7"/>
         </w:numPr>
       </w:pPr>
-      <w:r>
-        <w:t>ConstraintLayout and LinearLayout for responsive design.</w:t>
+      <w:proofErr w:type="spellStart"/>
+      <w:r>
+        <w:t>ConstraintLayout</w:t>
+      </w:r>
+      <w:proofErr w:type="spellEnd"/>
+      <w:r>
+        <w:t xml:space="preserve"> and </w:t>
+      </w:r>
+      <w:proofErr w:type="spellStart"/>
+      <w:r>
+        <w:t>LinearLayout</w:t>
+      </w:r>
+      <w:proofErr w:type="spellEnd"/>
+      <w:r>
+        <w:t xml:space="preserve"> for responsive design.</w:t>
       </w:r>
     </w:p>
     <w:p>
@@ -5505,8 +5644,29 @@
           <w:numId w:val="7"/>
         </w:numPr>
       </w:pPr>
-      <w:r>
-        <w:t>AndroidX libraries (RecyclerView, ConstraintLayout, etc.).</w:t>
+      <w:proofErr w:type="spellStart"/>
+      <w:r>
+        <w:t>AndroidX</w:t>
+      </w:r>
+      <w:proofErr w:type="spellEnd"/>
+      <w:r>
+        <w:t xml:space="preserve"> libraries (</w:t>
+      </w:r>
+      <w:proofErr w:type="spellStart"/>
+      <w:r>
+        <w:t>RecyclerView</w:t>
+      </w:r>
+      <w:proofErr w:type="spellEnd"/>
+      <w:r>
+        <w:t xml:space="preserve">, </w:t>
+      </w:r>
+      <w:proofErr w:type="spellStart"/>
+      <w:r>
+        <w:t>ConstraintLayout</w:t>
+      </w:r>
+      <w:proofErr w:type="spellEnd"/>
+      <w:r>
+        <w:t>, etc.).</w:t>
       </w:r>
     </w:p>
     <w:p>
@@ -5566,7 +5726,6 @@
         </w:numPr>
       </w:pPr>
       <w:r>
-        <w:lastRenderedPageBreak/>
         <w:t>Version Control: Git for source control.</w:t>
       </w:r>
     </w:p>
@@ -5664,7 +5823,47 @@
         </w:numPr>
       </w:pPr>
       <w:r>
-        <w:t>Activities (MainActivity, AddBudget, AddIncome, AddBudgetItem) and Fragments (SettingsFragment) handle user interaction.</w:t>
+        <w:t>Activities (</w:t>
+      </w:r>
+      <w:proofErr w:type="spellStart"/>
+      <w:r>
+        <w:t>MainActivity</w:t>
+      </w:r>
+      <w:proofErr w:type="spellEnd"/>
+      <w:r>
+        <w:t xml:space="preserve">, </w:t>
+      </w:r>
+      <w:proofErr w:type="spellStart"/>
+      <w:r>
+        <w:t>AddBudget</w:t>
+      </w:r>
+      <w:proofErr w:type="spellEnd"/>
+      <w:r>
+        <w:t xml:space="preserve">, </w:t>
+      </w:r>
+      <w:proofErr w:type="spellStart"/>
+      <w:r>
+        <w:t>AddIncome</w:t>
+      </w:r>
+      <w:proofErr w:type="spellEnd"/>
+      <w:r>
+        <w:t xml:space="preserve">, </w:t>
+      </w:r>
+      <w:proofErr w:type="spellStart"/>
+      <w:r>
+        <w:t>AddBudgetItem</w:t>
+      </w:r>
+      <w:proofErr w:type="spellEnd"/>
+      <w:r>
+        <w:t>) and Fragments (</w:t>
+      </w:r>
+      <w:proofErr w:type="spellStart"/>
+      <w:r>
+        <w:t>SettingsFragment</w:t>
+      </w:r>
+      <w:proofErr w:type="spellEnd"/>
+      <w:r>
+        <w:t>) handle user interaction.</w:t>
       </w:r>
     </w:p>
     <w:p>
@@ -5675,8 +5874,37 @@
           <w:numId w:val="7"/>
         </w:numPr>
       </w:pPr>
-      <w:r>
-        <w:t>RecyclerView Adapters (BudgetRecyclerViewAdapter, IncomeRecyclerViewAdapter, BudgetPercentRecycleViewAdapter) manage how lists of data are displayed.</w:t>
+      <w:proofErr w:type="spellStart"/>
+      <w:r>
+        <w:t>RecyclerView</w:t>
+      </w:r>
+      <w:proofErr w:type="spellEnd"/>
+      <w:r>
+        <w:t xml:space="preserve"> Adapters (</w:t>
+      </w:r>
+      <w:proofErr w:type="spellStart"/>
+      <w:r>
+        <w:t>BudgetRecyclerViewAdapter</w:t>
+      </w:r>
+      <w:proofErr w:type="spellEnd"/>
+      <w:r>
+        <w:t xml:space="preserve">, </w:t>
+      </w:r>
+      <w:proofErr w:type="spellStart"/>
+      <w:r>
+        <w:t>IncomeRecyclerViewAdapter</w:t>
+      </w:r>
+      <w:proofErr w:type="spellEnd"/>
+      <w:r>
+        <w:t xml:space="preserve">, </w:t>
+      </w:r>
+      <w:proofErr w:type="spellStart"/>
+      <w:r>
+        <w:t>BudgetPercentRecycleViewAdapter</w:t>
+      </w:r>
+      <w:proofErr w:type="spellEnd"/>
+      <w:r>
+        <w:t>) manage how lists of data are displayed.</w:t>
       </w:r>
     </w:p>
     <w:p>
@@ -5736,7 +5964,15 @@
         </w:numPr>
       </w:pPr>
       <w:r>
-        <w:t>Sorting logic is implemented in the RecyclerView adapters for dynamic list reordering.</w:t>
+        <w:t xml:space="preserve">Sorting logic is implemented in the </w:t>
+      </w:r>
+      <w:proofErr w:type="spellStart"/>
+      <w:r>
+        <w:t>RecyclerView</w:t>
+      </w:r>
+      <w:proofErr w:type="spellEnd"/>
+      <w:r>
+        <w:t xml:space="preserve"> adapters for dynamic list reordering.</w:t>
       </w:r>
     </w:p>
     <w:p>
@@ -5771,8 +6007,13 @@
           <w:numId w:val="11"/>
         </w:numPr>
       </w:pPr>
-      <w:r>
-        <w:t>BudgetItemsDatabaseHelper manages database creation and versioning.</w:t>
+      <w:proofErr w:type="spellStart"/>
+      <w:r>
+        <w:t>BudgetItemsDatabaseHelper</w:t>
+      </w:r>
+      <w:proofErr w:type="spellEnd"/>
+      <w:r>
+        <w:t xml:space="preserve"> manages database creation and versioning.</w:t>
       </w:r>
     </w:p>
     <w:p>
@@ -5783,8 +6024,21 @@
           <w:numId w:val="11"/>
         </w:numPr>
       </w:pPr>
-      <w:r>
-        <w:t>BudgetItemsDataAccessObject, IncomeDataAccessObject handle data CRUD operations (Create, Read, Update, Delete).</w:t>
+      <w:proofErr w:type="spellStart"/>
+      <w:r>
+        <w:t>BudgetItemsDataAccessObject</w:t>
+      </w:r>
+      <w:proofErr w:type="spellEnd"/>
+      <w:r>
+        <w:t xml:space="preserve">, </w:t>
+      </w:r>
+      <w:proofErr w:type="spellStart"/>
+      <w:r>
+        <w:t>IncomeDataAccessObject</w:t>
+      </w:r>
+      <w:proofErr w:type="spellEnd"/>
+      <w:r>
+        <w:t xml:space="preserve"> handle data CRUD operations (Create, Read, Update, Delete).</w:t>
       </w:r>
     </w:p>
     <w:p>
@@ -5795,8 +6049,21 @@
           <w:numId w:val="11"/>
         </w:numPr>
       </w:pPr>
-      <w:r>
-        <w:t>BudgetItem and IncomeItem are model classes representing the data schema.</w:t>
+      <w:proofErr w:type="spellStart"/>
+      <w:r>
+        <w:t>BudgetItem</w:t>
+      </w:r>
+      <w:proofErr w:type="spellEnd"/>
+      <w:r>
+        <w:t xml:space="preserve"> and </w:t>
+      </w:r>
+      <w:proofErr w:type="spellStart"/>
+      <w:r>
+        <w:t>IncomeItem</w:t>
+      </w:r>
+      <w:proofErr w:type="spellEnd"/>
+      <w:r>
+        <w:t xml:space="preserve"> are model classes representing the data schema.</w:t>
       </w:r>
     </w:p>
     <w:p>
@@ -5817,6 +6084,7 @@
       </w:pPr>
       <w:bookmarkStart w:id="11" w:name="_Toc199791130"/>
       <w:r>
+        <w:lastRenderedPageBreak/>
         <w:t>User Interface Design</w:t>
       </w:r>
       <w:bookmarkEnd w:id="11"/>
@@ -5853,8 +6121,13 @@
           <w:numId w:val="12"/>
         </w:numPr>
       </w:pPr>
-      <w:r>
-        <w:t>MainActivity (Home Screen):</w:t>
+      <w:proofErr w:type="spellStart"/>
+      <w:r>
+        <w:t>MainActivity</w:t>
+      </w:r>
+      <w:proofErr w:type="spellEnd"/>
+      <w:r>
+        <w:t xml:space="preserve"> (Home Screen):</w:t>
       </w:r>
     </w:p>
     <w:p>
@@ -5901,8 +6174,13 @@
           <w:numId w:val="12"/>
         </w:numPr>
       </w:pPr>
-      <w:r>
-        <w:t>AddBudget Activity:</w:t>
+      <w:proofErr w:type="spellStart"/>
+      <w:r>
+        <w:t>AddBudget</w:t>
+      </w:r>
+      <w:proofErr w:type="spellEnd"/>
+      <w:r>
+        <w:t xml:space="preserve"> Activity:</w:t>
       </w:r>
     </w:p>
     <w:p>
@@ -5926,7 +6204,6 @@
         </w:numPr>
       </w:pPr>
       <w:r>
-        <w:lastRenderedPageBreak/>
         <w:t>Users input budget title and initial information.</w:t>
       </w:r>
     </w:p>
@@ -5938,8 +6215,13 @@
           <w:numId w:val="12"/>
         </w:numPr>
       </w:pPr>
-      <w:r>
-        <w:t>AddBudgetItem Activity:</w:t>
+      <w:proofErr w:type="spellStart"/>
+      <w:r>
+        <w:t>AddBudgetItem</w:t>
+      </w:r>
+      <w:proofErr w:type="spellEnd"/>
+      <w:r>
+        <w:t xml:space="preserve"> Activity:</w:t>
       </w:r>
     </w:p>
     <w:p>
@@ -5974,8 +6256,13 @@
           <w:numId w:val="12"/>
         </w:numPr>
       </w:pPr>
-      <w:r>
-        <w:t>AddIncome Activity:</w:t>
+      <w:proofErr w:type="spellStart"/>
+      <w:r>
+        <w:t>AddIncome</w:t>
+      </w:r>
+      <w:proofErr w:type="spellEnd"/>
+      <w:r>
+        <w:t xml:space="preserve"> Activity:</w:t>
       </w:r>
     </w:p>
     <w:p>
@@ -6010,8 +6297,13 @@
           <w:numId w:val="12"/>
         </w:numPr>
       </w:pPr>
-      <w:r>
-        <w:t>SettingsFragment:</w:t>
+      <w:proofErr w:type="spellStart"/>
+      <w:r>
+        <w:t>SettingsFragment</w:t>
+      </w:r>
+      <w:proofErr w:type="spellEnd"/>
+      <w:r>
+        <w:t>:</w:t>
       </w:r>
     </w:p>
     <w:p>
@@ -6197,8 +6489,13 @@
             <w:hideMark/>
           </w:tcPr>
           <w:p>
-            <w:r>
-              <w:t>RecyclerView (Budgets/Expenses List), Buttons (Add, Calculate)</w:t>
+            <w:proofErr w:type="spellStart"/>
+            <w:r>
+              <w:t>RecyclerView</w:t>
+            </w:r>
+            <w:proofErr w:type="spellEnd"/>
+            <w:r>
+              <w:t xml:space="preserve"> (Budgets/Expenses List), Buttons (Add, Calculate)</w:t>
             </w:r>
           </w:p>
         </w:tc>
@@ -6226,8 +6523,13 @@
             <w:hideMark/>
           </w:tcPr>
           <w:p>
-            <w:r>
-              <w:t>EditText (Title), Button (Save Budget)</w:t>
+            <w:proofErr w:type="spellStart"/>
+            <w:r>
+              <w:t>EditText</w:t>
+            </w:r>
+            <w:proofErr w:type="spellEnd"/>
+            <w:r>
+              <w:t xml:space="preserve"> (Title), Button (Save Budget)</w:t>
             </w:r>
           </w:p>
         </w:tc>
@@ -6258,8 +6560,13 @@
             <w:hideMark/>
           </w:tcPr>
           <w:p>
-            <w:r>
-              <w:t>EditText (Bill Name, Amount), Dropdown (Previous Bill Types), Button (Save)</w:t>
+            <w:proofErr w:type="spellStart"/>
+            <w:r>
+              <w:t>EditText</w:t>
+            </w:r>
+            <w:proofErr w:type="spellEnd"/>
+            <w:r>
+              <w:t xml:space="preserve"> (Bill Name, Amount), Dropdown (Previous Bill Types), Button (Save)</w:t>
             </w:r>
           </w:p>
         </w:tc>
@@ -6287,8 +6594,13 @@
             <w:hideMark/>
           </w:tcPr>
           <w:p>
-            <w:r>
-              <w:t>EditText (Source Name, Amount), Dropdown (Frequency), Button (Save)</w:t>
+            <w:proofErr w:type="spellStart"/>
+            <w:r>
+              <w:t>EditText</w:t>
+            </w:r>
+            <w:proofErr w:type="spellEnd"/>
+            <w:r>
+              <w:t xml:space="preserve"> (Source Name, Amount), Dropdown (Frequency), Button (Save)</w:t>
             </w:r>
           </w:p>
         </w:tc>
@@ -6345,8 +6657,21 @@
             <w:hideMark/>
           </w:tcPr>
           <w:p>
-            <w:r>
-              <w:t>ImageView (Screenshots), TextView (Descriptions)</w:t>
+            <w:proofErr w:type="spellStart"/>
+            <w:r>
+              <w:t>ImageView</w:t>
+            </w:r>
+            <w:proofErr w:type="spellEnd"/>
+            <w:r>
+              <w:t xml:space="preserve"> (Screenshots), </w:t>
+            </w:r>
+            <w:proofErr w:type="spellStart"/>
+            <w:r>
+              <w:t>TextView</w:t>
+            </w:r>
+            <w:proofErr w:type="spellEnd"/>
+            <w:r>
+              <w:t xml:space="preserve"> (Descriptions)</w:t>
             </w:r>
           </w:p>
         </w:tc>
@@ -6358,6 +6683,7 @@
       </w:pPr>
       <w:bookmarkStart w:id="14" w:name="_Toc199791133"/>
       <w:r>
+        <w:lastRenderedPageBreak/>
         <w:t>UI Elements Used</w:t>
       </w:r>
       <w:bookmarkEnd w:id="14"/>
@@ -6370,8 +6696,13 @@
           <w:numId w:val="19"/>
         </w:numPr>
       </w:pPr>
-      <w:r>
-        <w:t>ConstraintLayout: For flexible and responsive screen designs.</w:t>
+      <w:proofErr w:type="spellStart"/>
+      <w:r>
+        <w:t>ConstraintLayout</w:t>
+      </w:r>
+      <w:proofErr w:type="spellEnd"/>
+      <w:r>
+        <w:t>: For flexible and responsive screen designs.</w:t>
       </w:r>
     </w:p>
     <w:p>
@@ -6382,8 +6713,13 @@
           <w:numId w:val="19"/>
         </w:numPr>
       </w:pPr>
-      <w:r>
-        <w:t>RecyclerView: For efficiently listing budgets and incomes.</w:t>
+      <w:proofErr w:type="spellStart"/>
+      <w:r>
+        <w:t>RecyclerView</w:t>
+      </w:r>
+      <w:proofErr w:type="spellEnd"/>
+      <w:r>
+        <w:t>: For efficiently listing budgets and incomes.</w:t>
       </w:r>
     </w:p>
     <w:p>
@@ -6394,8 +6730,13 @@
           <w:numId w:val="19"/>
         </w:numPr>
       </w:pPr>
-      <w:r>
-        <w:t>EditText: For user data input.</w:t>
+      <w:proofErr w:type="spellStart"/>
+      <w:r>
+        <w:t>EditText</w:t>
+      </w:r>
+      <w:proofErr w:type="spellEnd"/>
+      <w:r>
+        <w:t>: For user data input.</w:t>
       </w:r>
     </w:p>
     <w:p>
@@ -6418,8 +6759,13 @@
           <w:numId w:val="19"/>
         </w:numPr>
       </w:pPr>
-      <w:r>
-        <w:t>TextViews: For displaying headings, labels, and calculated results.</w:t>
+      <w:proofErr w:type="spellStart"/>
+      <w:r>
+        <w:t>TextViews</w:t>
+      </w:r>
+      <w:proofErr w:type="spellEnd"/>
+      <w:r>
+        <w:t>: For displaying headings, labels, and calculated results.</w:t>
       </w:r>
     </w:p>
     <w:p>
@@ -6457,9 +6803,13 @@
           <w:numId w:val="20"/>
         </w:numPr>
       </w:pPr>
-      <w:r>
-        <w:lastRenderedPageBreak/>
-        <w:t>BudgetItems Table — Stores all budget items (bills/expenses).</w:t>
+      <w:proofErr w:type="spellStart"/>
+      <w:r>
+        <w:t>BudgetItems</w:t>
+      </w:r>
+      <w:proofErr w:type="spellEnd"/>
+      <w:r>
+        <w:t xml:space="preserve"> Table — Stores all budget items (bills/expenses).</w:t>
       </w:r>
     </w:p>
     <w:tbl>
@@ -6787,9 +7137,11 @@
             <w:pPr>
               <w:pStyle w:val="ListParagraph"/>
             </w:pPr>
+            <w:proofErr w:type="spellStart"/>
             <w:r>
               <w:t>dueDate</w:t>
             </w:r>
+            <w:proofErr w:type="spellEnd"/>
           </w:p>
         </w:tc>
         <w:tc>
@@ -6913,8 +7265,13 @@
           <w:numId w:val="20"/>
         </w:numPr>
       </w:pPr>
-      <w:r>
-        <w:t>IncomeItems Table — Stores all income sources.</w:t>
+      <w:proofErr w:type="spellStart"/>
+      <w:r>
+        <w:t>IncomeItems</w:t>
+      </w:r>
+      <w:proofErr w:type="spellEnd"/>
+      <w:r>
+        <w:t xml:space="preserve"> Table — Stores all income sources.</w:t>
       </w:r>
     </w:p>
     <w:tbl>
@@ -7243,6 +7600,7 @@
               <w:pStyle w:val="ListParagraph"/>
             </w:pPr>
             <w:r>
+              <w:lastRenderedPageBreak/>
               <w:t>frequency</w:t>
             </w:r>
           </w:p>
@@ -7306,17 +7664,43 @@
     </w:p>
     <w:p>
       <w:r>
-        <w:t>There is no direct foreign key relationship between BudgetItems and IncomeItems — they are independent tables.</w:t>
-      </w:r>
-    </w:p>
-    <w:p>
-      <w:r>
-        <w:t>BudgetItems → manages expenses/bills.</w:t>
-      </w:r>
-    </w:p>
-    <w:p>
-      <w:r>
-        <w:t>IncomeItems → manages income sources.</w:t>
+        <w:t xml:space="preserve">There is no direct foreign key relationship between </w:t>
+      </w:r>
+      <w:proofErr w:type="spellStart"/>
+      <w:r>
+        <w:t>BudgetItems</w:t>
+      </w:r>
+      <w:proofErr w:type="spellEnd"/>
+      <w:r>
+        <w:t xml:space="preserve"> and </w:t>
+      </w:r>
+      <w:proofErr w:type="spellStart"/>
+      <w:r>
+        <w:t>IncomeItems</w:t>
+      </w:r>
+      <w:proofErr w:type="spellEnd"/>
+      <w:r>
+        <w:t xml:space="preserve"> — they are independent tables.</w:t>
+      </w:r>
+    </w:p>
+    <w:p>
+      <w:proofErr w:type="spellStart"/>
+      <w:r>
+        <w:t>BudgetItems</w:t>
+      </w:r>
+      <w:proofErr w:type="spellEnd"/>
+      <w:r>
+        <w:t xml:space="preserve"> → manages expenses/bills.</w:t>
+      </w:r>
+    </w:p>
+    <w:p>
+      <w:proofErr w:type="spellStart"/>
+      <w:r>
+        <w:t>IncomeItems</w:t>
+      </w:r>
+      <w:proofErr w:type="spellEnd"/>
+      <w:r>
+        <w:t xml:space="preserve"> → manages income sources.</w:t>
       </w:r>
     </w:p>
     <w:p>
@@ -7330,7 +7714,6 @@
       </w:pPr>
       <w:bookmarkStart w:id="16" w:name="_Toc199791135"/>
       <w:r>
-        <w:lastRenderedPageBreak/>
         <w:t>Development</w:t>
       </w:r>
       <w:bookmarkEnd w:id="16"/>
@@ -7609,7 +7992,15 @@
           </w:tcPr>
           <w:p>
             <w:r>
-              <w:t>SQLite (via SQLiteOpenHelper)</w:t>
+              <w:t xml:space="preserve">SQLite (via </w:t>
+            </w:r>
+            <w:proofErr w:type="spellStart"/>
+            <w:r>
+              <w:t>SQLiteOpenHelper</w:t>
+            </w:r>
+            <w:proofErr w:type="spellEnd"/>
+            <w:r>
+              <w:t>)</w:t>
             </w:r>
           </w:p>
         </w:tc>
@@ -7707,9 +8098,27 @@
             <w:hideMark/>
           </w:tcPr>
           <w:p>
-            <w:r>
-              <w:t>AndroidX RecyclerView, ConstraintLayout</w:t>
-            </w:r>
+            <w:proofErr w:type="spellStart"/>
+            <w:r>
+              <w:t>AndroidX</w:t>
+            </w:r>
+            <w:proofErr w:type="spellEnd"/>
+            <w:r>
+              <w:t xml:space="preserve"> </w:t>
+            </w:r>
+            <w:proofErr w:type="spellStart"/>
+            <w:r>
+              <w:t>RecyclerView</w:t>
+            </w:r>
+            <w:proofErr w:type="spellEnd"/>
+            <w:r>
+              <w:t xml:space="preserve">, </w:t>
+            </w:r>
+            <w:proofErr w:type="spellStart"/>
+            <w:r>
+              <w:t>ConstraintLayout</w:t>
+            </w:r>
+            <w:proofErr w:type="spellEnd"/>
           </w:p>
         </w:tc>
       </w:tr>
@@ -7754,6 +8163,7 @@
       </w:pPr>
       <w:bookmarkStart w:id="18" w:name="_Toc199791137"/>
       <w:r>
+        <w:lastRenderedPageBreak/>
         <w:t>Source Control</w:t>
       </w:r>
       <w:bookmarkEnd w:id="18"/>
@@ -7784,7 +8194,15 @@
         </w:numPr>
       </w:pPr>
       <w:r>
-        <w:t>Ignored Files: Managed via .gitignore (ignoring /build, local settings, caches, etc.).</w:t>
+        <w:t>Ignored Files: Managed via .</w:t>
+      </w:r>
+      <w:proofErr w:type="spellStart"/>
+      <w:r>
+        <w:t>gitignore</w:t>
+      </w:r>
+      <w:proofErr w:type="spellEnd"/>
+      <w:r>
+        <w:t xml:space="preserve"> (ignoring /build, local settings, caches, etc.).</w:t>
       </w:r>
     </w:p>
     <w:p>
@@ -7859,7 +8277,31 @@
         </w:numPr>
       </w:pPr>
       <w:r>
-        <w:t>Class Names: PascalCase (e.g., BudgetItem, IncomeItem).</w:t>
+        <w:t xml:space="preserve">Class Names: </w:t>
+      </w:r>
+      <w:proofErr w:type="spellStart"/>
+      <w:r>
+        <w:t>PascalCase</w:t>
+      </w:r>
+      <w:proofErr w:type="spellEnd"/>
+      <w:r>
+        <w:t xml:space="preserve"> (e.g., </w:t>
+      </w:r>
+      <w:proofErr w:type="spellStart"/>
+      <w:r>
+        <w:t>BudgetItem</w:t>
+      </w:r>
+      <w:proofErr w:type="spellEnd"/>
+      <w:r>
+        <w:t xml:space="preserve">, </w:t>
+      </w:r>
+      <w:proofErr w:type="spellStart"/>
+      <w:r>
+        <w:t>IncomeItem</w:t>
+      </w:r>
+      <w:proofErr w:type="spellEnd"/>
+      <w:r>
+        <w:t>).</w:t>
       </w:r>
     </w:p>
     <w:p>
@@ -7871,8 +8313,23 @@
         </w:numPr>
       </w:pPr>
       <w:r>
-        <w:lastRenderedPageBreak/>
-        <w:t>Method Names: camelCase (e.g., calculateAvailableFunds(), addIncomeEntry()).</w:t>
+        <w:t xml:space="preserve">Method Names: camelCase (e.g., </w:t>
+      </w:r>
+      <w:proofErr w:type="spellStart"/>
+      <w:r>
+        <w:t>calculateAvailableFunds</w:t>
+      </w:r>
+      <w:proofErr w:type="spellEnd"/>
+      <w:r>
+        <w:t xml:space="preserve">(), </w:t>
+      </w:r>
+      <w:proofErr w:type="spellStart"/>
+      <w:r>
+        <w:t>addIncomeEntry</w:t>
+      </w:r>
+      <w:proofErr w:type="spellEnd"/>
+      <w:r>
+        <w:t>()).</w:t>
       </w:r>
     </w:p>
     <w:p>
@@ -7955,8 +8412,13 @@
           <w:numId w:val="22"/>
         </w:numPr>
       </w:pPr>
-      <w:r>
-        <w:t>JavaDoc comments for major classes and methods.</w:t>
+      <w:proofErr w:type="spellStart"/>
+      <w:r>
+        <w:t>JavaDoc</w:t>
+      </w:r>
+      <w:proofErr w:type="spellEnd"/>
+      <w:r>
+        <w:t xml:space="preserve"> comments for major classes and methods.</w:t>
       </w:r>
     </w:p>
     <w:p>
@@ -8052,7 +8514,15 @@
         </w:numPr>
       </w:pPr>
       <w:r>
-        <w:t>Used ConstraintLayout for responsive UI design.</w:t>
+        <w:t xml:space="preserve">Used </w:t>
+      </w:r>
+      <w:proofErr w:type="spellStart"/>
+      <w:r>
+        <w:t>ConstraintLayout</w:t>
+      </w:r>
+      <w:proofErr w:type="spellEnd"/>
+      <w:r>
+        <w:t xml:space="preserve"> for responsive UI design.</w:t>
       </w:r>
     </w:p>
     <w:p>
@@ -8064,7 +8534,23 @@
         </w:numPr>
       </w:pPr>
       <w:r>
-        <w:t>Avoided hard-coded dimensions by using dp and sp units and externalized string and dimension resources.</w:t>
+        <w:t xml:space="preserve">Avoided hard-coded dimensions by using </w:t>
+      </w:r>
+      <w:proofErr w:type="spellStart"/>
+      <w:r>
+        <w:t>dp</w:t>
+      </w:r>
+      <w:proofErr w:type="spellEnd"/>
+      <w:r>
+        <w:t xml:space="preserve"> and </w:t>
+      </w:r>
+      <w:proofErr w:type="spellStart"/>
+      <w:r>
+        <w:t>sp</w:t>
+      </w:r>
+      <w:proofErr w:type="spellEnd"/>
+      <w:r>
+        <w:t xml:space="preserve"> units and externalized string and dimension resources.</w:t>
       </w:r>
     </w:p>
     <w:p>
@@ -8075,8 +8561,13 @@
           <w:numId w:val="22"/>
         </w:numPr>
       </w:pPr>
-      <w:r>
-        <w:t>RecyclerView Optimization:</w:t>
+      <w:proofErr w:type="spellStart"/>
+      <w:r>
+        <w:t>RecyclerView</w:t>
+      </w:r>
+      <w:proofErr w:type="spellEnd"/>
+      <w:r>
+        <w:t xml:space="preserve"> Optimization:</w:t>
       </w:r>
     </w:p>
     <w:p>
@@ -8087,8 +8578,13 @@
           <w:numId w:val="22"/>
         </w:numPr>
       </w:pPr>
-      <w:r>
-        <w:t>ViewHolder pattern used correctly to enhance performance.</w:t>
+      <w:proofErr w:type="spellStart"/>
+      <w:r>
+        <w:t>ViewHolder</w:t>
+      </w:r>
+      <w:proofErr w:type="spellEnd"/>
+      <w:r>
+        <w:t xml:space="preserve"> pattern used correctly to enhance performance.</w:t>
       </w:r>
     </w:p>
     <w:p>
@@ -8148,7 +8644,32 @@
         </w:numPr>
       </w:pPr>
       <w:r>
-        <w:t>Respect for lifecycle methods (onCreate(), onResume(), onPause()) for resource handling.</w:t>
+        <w:lastRenderedPageBreak/>
+        <w:t>Respect for lifecycle methods (</w:t>
+      </w:r>
+      <w:proofErr w:type="spellStart"/>
+      <w:r>
+        <w:t>onCreate</w:t>
+      </w:r>
+      <w:proofErr w:type="spellEnd"/>
+      <w:r>
+        <w:t xml:space="preserve">(), </w:t>
+      </w:r>
+      <w:proofErr w:type="spellStart"/>
+      <w:r>
+        <w:t>onResume</w:t>
+      </w:r>
+      <w:proofErr w:type="spellEnd"/>
+      <w:r>
+        <w:t xml:space="preserve">(), </w:t>
+      </w:r>
+      <w:proofErr w:type="spellStart"/>
+      <w:r>
+        <w:t>onPause</w:t>
+      </w:r>
+      <w:proofErr w:type="spellEnd"/>
+      <w:r>
+        <w:t>()) for resource handling.</w:t>
       </w:r>
     </w:p>
     <w:p>
@@ -8238,7 +8759,6 @@
         </w:numPr>
       </w:pPr>
       <w:r>
-        <w:lastRenderedPageBreak/>
         <w:t>Data Persistence Testing: Confirming data is saved, retrieved, and deleted properly via SQLite database.</w:t>
       </w:r>
     </w:p>
@@ -8629,6 +9149,7 @@
           </w:tcPr>
           <w:p>
             <w:r>
+              <w:lastRenderedPageBreak/>
               <w:t>TC-005</w:t>
             </w:r>
           </w:p>
@@ -9000,7 +9521,6 @@
           </w:tcPr>
           <w:p>
             <w:r>
-              <w:lastRenderedPageBreak/>
               <w:t>TC-012</w:t>
             </w:r>
           </w:p>
@@ -9141,6 +9661,7 @@
       </w:pPr>
       <w:bookmarkStart w:id="24" w:name="_Toc199791143"/>
       <w:r>
+        <w:lastRenderedPageBreak/>
         <w:t>Deployment</w:t>
       </w:r>
       <w:bookmarkEnd w:id="24"/>
@@ -9270,7 +9791,15 @@
         </w:numPr>
       </w:pPr>
       <w:r>
-        <w:t>Used ProGuard rules to obfuscate code and minimize APK size.</w:t>
+        <w:t xml:space="preserve">Used </w:t>
+      </w:r>
+      <w:proofErr w:type="spellStart"/>
+      <w:r>
+        <w:t>ProGuard</w:t>
+      </w:r>
+      <w:proofErr w:type="spellEnd"/>
+      <w:r>
+        <w:t xml:space="preserve"> rules to obfuscate code and minimize APK size.</w:t>
       </w:r>
     </w:p>
     <w:p>
@@ -9294,7 +9823,6 @@
         </w:numPr>
       </w:pPr>
       <w:r>
-        <w:lastRenderedPageBreak/>
         <w:t>Installed the release APK on multiple physical Android devices for final verification.</w:t>
       </w:r>
     </w:p>
@@ -9365,202 +9893,218 @@
           <w:b/>
           <w:bCs/>
         </w:rPr>
-        <w:t>Semantic Versioning (SemVer)</w:t>
-      </w:r>
-      <w:r>
-        <w:t xml:space="preserve"> in the format:</w:t>
-      </w:r>
-    </w:p>
-    <w:p>
-      <w:r>
-        <w:t>MAJOR.MINOR.PATCH</w:t>
-      </w:r>
-    </w:p>
-    <w:p>
-      <w:pPr>
-        <w:pStyle w:val="Heading2"/>
-      </w:pPr>
-      <w:bookmarkStart w:id="27" w:name="_Toc199791146"/>
-      <w:r>
-        <w:t>Release Notes</w:t>
-      </w:r>
-      <w:bookmarkEnd w:id="27"/>
-    </w:p>
-    <w:p>
-      <w:r>
-        <w:t>Version 1.0.0 — Initial Release</w:t>
-      </w:r>
-    </w:p>
-    <w:p>
-      <w:r>
-        <w:t>Release Date: 06/03/2025</w:t>
-      </w:r>
-    </w:p>
-    <w:p>
-      <w:r>
-        <w:t>Features:</w:t>
-      </w:r>
-    </w:p>
-    <w:p>
-      <w:pPr>
-        <w:numPr>
-          <w:ilvl w:val="0"/>
-          <w:numId w:val="29"/>
-        </w:numPr>
-      </w:pPr>
-      <w:r>
-        <w:t>Create and manage budgets.</w:t>
-      </w:r>
-    </w:p>
-    <w:p>
-      <w:pPr>
-        <w:numPr>
-          <w:ilvl w:val="0"/>
-          <w:numId w:val="29"/>
-        </w:numPr>
-      </w:pPr>
-      <w:r>
-        <w:t>Add bills/expenses with due dates and amounts.</w:t>
-      </w:r>
-    </w:p>
-    <w:p>
-      <w:pPr>
-        <w:numPr>
-          <w:ilvl w:val="0"/>
-          <w:numId w:val="29"/>
-        </w:numPr>
-      </w:pPr>
-      <w:r>
-        <w:t>Add income sources with frequency and amount.</w:t>
-      </w:r>
-    </w:p>
-    <w:p>
-      <w:pPr>
-        <w:numPr>
-          <w:ilvl w:val="0"/>
-          <w:numId w:val="29"/>
-        </w:numPr>
-      </w:pPr>
-      <w:r>
-        <w:t>Calculate available funds after upcoming bills.</w:t>
-      </w:r>
-    </w:p>
-    <w:p>
-      <w:pPr>
-        <w:numPr>
-          <w:ilvl w:val="0"/>
-          <w:numId w:val="29"/>
-        </w:numPr>
-      </w:pPr>
-      <w:r>
-        <w:t>Delete individual or all budget and income entries.</w:t>
-      </w:r>
-    </w:p>
-    <w:p>
-      <w:pPr>
-        <w:numPr>
-          <w:ilvl w:val="0"/>
-          <w:numId w:val="29"/>
-        </w:numPr>
-      </w:pPr>
-      <w:r>
-        <w:t>View built-in tutorial for onboarding.</w:t>
-      </w:r>
-    </w:p>
-    <w:p>
-      <w:pPr>
-        <w:numPr>
-          <w:ilvl w:val="0"/>
-          <w:numId w:val="29"/>
-        </w:numPr>
-      </w:pPr>
-      <w:r>
-        <w:t>Offline-first app — no internet required for core functions.</w:t>
-      </w:r>
-    </w:p>
-    <w:p>
-      <w:pPr>
-        <w:numPr>
-          <w:ilvl w:val="0"/>
-          <w:numId w:val="29"/>
-        </w:numPr>
-      </w:pPr>
-      <w:r>
-        <w:t>Responsive layouts for multiple device screen sizes.</w:t>
-      </w:r>
-    </w:p>
-    <w:p>
-      <w:pPr>
-        <w:numPr>
-          <w:ilvl w:val="0"/>
-          <w:numId w:val="29"/>
-        </w:numPr>
-      </w:pPr>
-      <w:r>
-        <w:t>Local data storage with SQLite for secure data persistence.</w:t>
-      </w:r>
-    </w:p>
-    <w:p>
-      <w:r>
-        <w:t>Known Limitations:</w:t>
-      </w:r>
-    </w:p>
-    <w:p>
-      <w:pPr>
-        <w:numPr>
-          <w:ilvl w:val="0"/>
-          <w:numId w:val="30"/>
-        </w:numPr>
-      </w:pPr>
-      <w:r>
-        <w:t>No real-time cloud sync (planned for future release).</w:t>
-      </w:r>
-    </w:p>
-    <w:p>
-      <w:pPr>
-        <w:numPr>
-          <w:ilvl w:val="0"/>
-          <w:numId w:val="30"/>
-        </w:numPr>
-      </w:pPr>
-      <w:r>
-        <w:t>No budget sharing or multi-user collaboration.</w:t>
-      </w:r>
-    </w:p>
-    <w:p>
-      <w:pPr>
-        <w:numPr>
-          <w:ilvl w:val="0"/>
-          <w:numId w:val="30"/>
-        </w:numPr>
-      </w:pPr>
-      <w:r>
-        <w:t>No dark mode UI (planned enhancement).</w:t>
-      </w:r>
-    </w:p>
-    <w:p/>
-    <w:p>
-      <w:pPr>
-        <w:pStyle w:val="Heading1"/>
-      </w:pPr>
-      <w:bookmarkStart w:id="28" w:name="_Toc199791147"/>
-      <w:r>
-        <w:t>Maintenance</w:t>
-      </w:r>
-      <w:bookmarkEnd w:id="28"/>
-    </w:p>
-    <w:p>
-      <w:r>
-        <w:t>BudgetBuddy will be supported and maintained to ensure continued usability, stability, and relevance over time.</w:t>
-      </w:r>
-    </w:p>
-    <w:p>
+        <w:t>Semantic Versioning (</w:t>
+      </w:r>
+      <w:proofErr w:type="spellStart"/>
       <w:r>
         <w:rPr>
           <w:b/>
           <w:bCs/>
         </w:rPr>
+        <w:t>SemVer</w:t>
+      </w:r>
+      <w:proofErr w:type="spellEnd"/>
+      <w:r>
+        <w:rPr>
+          <w:b/>
+          <w:bCs/>
+        </w:rPr>
+        <w:t>)</w:t>
+      </w:r>
+      <w:r>
+        <w:t xml:space="preserve"> in the format:</w:t>
+      </w:r>
+    </w:p>
+    <w:p>
+      <w:r>
+        <w:t>MAJOR.MINOR.PATCH</w:t>
+      </w:r>
+    </w:p>
+    <w:p>
+      <w:pPr>
+        <w:pStyle w:val="Heading2"/>
+      </w:pPr>
+      <w:bookmarkStart w:id="27" w:name="_Toc199791146"/>
+      <w:r>
+        <w:t>Release Notes</w:t>
+      </w:r>
+      <w:bookmarkEnd w:id="27"/>
+    </w:p>
+    <w:p>
+      <w:r>
+        <w:t>Version 1.0.0 — Initial Release</w:t>
+      </w:r>
+    </w:p>
+    <w:p>
+      <w:r>
+        <w:t>Release Date: 06/03/2025</w:t>
+      </w:r>
+    </w:p>
+    <w:p>
+      <w:r>
+        <w:t>Features:</w:t>
+      </w:r>
+    </w:p>
+    <w:p>
+      <w:pPr>
+        <w:numPr>
+          <w:ilvl w:val="0"/>
+          <w:numId w:val="29"/>
+        </w:numPr>
+      </w:pPr>
+      <w:r>
+        <w:t>Create and manage budgets.</w:t>
+      </w:r>
+    </w:p>
+    <w:p>
+      <w:pPr>
+        <w:numPr>
+          <w:ilvl w:val="0"/>
+          <w:numId w:val="29"/>
+        </w:numPr>
+      </w:pPr>
+      <w:r>
+        <w:t>Add bills/expenses with due dates and amounts.</w:t>
+      </w:r>
+    </w:p>
+    <w:p>
+      <w:pPr>
+        <w:numPr>
+          <w:ilvl w:val="0"/>
+          <w:numId w:val="29"/>
+        </w:numPr>
+      </w:pPr>
+      <w:r>
+        <w:t>Add income sources with frequency and amount.</w:t>
+      </w:r>
+    </w:p>
+    <w:p>
+      <w:pPr>
+        <w:numPr>
+          <w:ilvl w:val="0"/>
+          <w:numId w:val="29"/>
+        </w:numPr>
+      </w:pPr>
+      <w:r>
+        <w:t>Calculate available funds after upcoming bills.</w:t>
+      </w:r>
+    </w:p>
+    <w:p>
+      <w:pPr>
+        <w:numPr>
+          <w:ilvl w:val="0"/>
+          <w:numId w:val="29"/>
+        </w:numPr>
+      </w:pPr>
+      <w:r>
+        <w:t>Delete individual or all budget and income entries.</w:t>
+      </w:r>
+    </w:p>
+    <w:p>
+      <w:pPr>
+        <w:numPr>
+          <w:ilvl w:val="0"/>
+          <w:numId w:val="29"/>
+        </w:numPr>
+      </w:pPr>
+      <w:r>
         <w:lastRenderedPageBreak/>
+        <w:t>View built-in tutorial for onboarding.</w:t>
+      </w:r>
+    </w:p>
+    <w:p>
+      <w:pPr>
+        <w:numPr>
+          <w:ilvl w:val="0"/>
+          <w:numId w:val="29"/>
+        </w:numPr>
+      </w:pPr>
+      <w:r>
+        <w:t>Offline-first app — no internet required for core functions.</w:t>
+      </w:r>
+    </w:p>
+    <w:p>
+      <w:pPr>
+        <w:numPr>
+          <w:ilvl w:val="0"/>
+          <w:numId w:val="29"/>
+        </w:numPr>
+      </w:pPr>
+      <w:r>
+        <w:t>Responsive layouts for multiple device screen sizes.</w:t>
+      </w:r>
+    </w:p>
+    <w:p>
+      <w:pPr>
+        <w:numPr>
+          <w:ilvl w:val="0"/>
+          <w:numId w:val="29"/>
+        </w:numPr>
+      </w:pPr>
+      <w:r>
+        <w:t>Local data storage with SQLite for secure data persistence.</w:t>
+      </w:r>
+    </w:p>
+    <w:p>
+      <w:r>
+        <w:t>Known Limitations:</w:t>
+      </w:r>
+    </w:p>
+    <w:p>
+      <w:pPr>
+        <w:numPr>
+          <w:ilvl w:val="0"/>
+          <w:numId w:val="30"/>
+        </w:numPr>
+      </w:pPr>
+      <w:r>
+        <w:t>No real-time cloud sync (planned for future release).</w:t>
+      </w:r>
+    </w:p>
+    <w:p>
+      <w:pPr>
+        <w:numPr>
+          <w:ilvl w:val="0"/>
+          <w:numId w:val="30"/>
+        </w:numPr>
+      </w:pPr>
+      <w:r>
+        <w:t>No budget sharing or multi-user collaboration.</w:t>
+      </w:r>
+    </w:p>
+    <w:p>
+      <w:pPr>
+        <w:numPr>
+          <w:ilvl w:val="0"/>
+          <w:numId w:val="30"/>
+        </w:numPr>
+      </w:pPr>
+      <w:r>
+        <w:t>No dark mode UI (planned enhancement).</w:t>
+      </w:r>
+    </w:p>
+    <w:p/>
+    <w:p>
+      <w:pPr>
+        <w:pStyle w:val="Heading1"/>
+      </w:pPr>
+      <w:bookmarkStart w:id="28" w:name="_Toc199791147"/>
+      <w:r>
+        <w:t>Maintenance</w:t>
+      </w:r>
+      <w:bookmarkEnd w:id="28"/>
+    </w:p>
+    <w:p>
+      <w:r>
+        <w:t>BudgetBuddy will be supported and maintained to ensure continued usability, stability, and relevance over time.</w:t>
+      </w:r>
+    </w:p>
+    <w:p>
+      <w:r>
+        <w:rPr>
+          <w:b/>
+          <w:bCs/>
+        </w:rPr>
         <w:t>Maintenance Activities Include</w:t>
       </w:r>
       <w:r>
@@ -9760,6 +10304,7 @@
         </w:numPr>
       </w:pPr>
       <w:r>
+        <w:lastRenderedPageBreak/>
         <w:t>Provide a channel for users to report issues or request features (e.g., email support or GitHub Issues).</w:t>
       </w:r>
     </w:p>
@@ -9933,7 +10478,6 @@
           <w:b/>
           <w:bCs/>
         </w:rPr>
-        <w:lastRenderedPageBreak/>
         <w:t>GitHub Issues</w:t>
       </w:r>
       <w:r>
@@ -10103,6 +10647,7 @@
       </w:pPr>
       <w:bookmarkStart w:id="30" w:name="_Toc199791149"/>
       <w:r>
+        <w:lastRenderedPageBreak/>
         <w:t>Appendices</w:t>
       </w:r>
       <w:bookmarkEnd w:id="30"/>
@@ -10260,6 +10805,7 @@
             <w:hideMark/>
           </w:tcPr>
           <w:p>
+            <w:proofErr w:type="spellStart"/>
             <w:r>
               <w:rPr>
                 <w:b/>
@@ -10267,6 +10813,7 @@
               </w:rPr>
               <w:t>RecyclerView</w:t>
             </w:r>
+            <w:proofErr w:type="spellEnd"/>
           </w:p>
         </w:tc>
         <w:tc>
@@ -10293,6 +10840,7 @@
             <w:hideMark/>
           </w:tcPr>
           <w:p>
+            <w:proofErr w:type="spellStart"/>
             <w:r>
               <w:rPr>
                 <w:b/>
@@ -10300,6 +10848,7 @@
               </w:rPr>
               <w:t>ConstraintLayout</w:t>
             </w:r>
+            <w:proofErr w:type="spellEnd"/>
           </w:p>
         </w:tc>
         <w:tc>
@@ -10331,7 +10880,23 @@
                 <w:b/>
                 <w:bCs/>
               </w:rPr>
-              <w:t>Semantic Versioning (SemVer)</w:t>
+              <w:t>Semantic Versioning (</w:t>
+            </w:r>
+            <w:proofErr w:type="spellStart"/>
+            <w:r>
+              <w:rPr>
+                <w:b/>
+                <w:bCs/>
+              </w:rPr>
+              <w:t>SemVer</w:t>
+            </w:r>
+            <w:proofErr w:type="spellEnd"/>
+            <w:r>
+              <w:rPr>
+                <w:b/>
+                <w:bCs/>
+              </w:rPr>
+              <w:t>)</w:t>
             </w:r>
           </w:p>
         </w:tc>
@@ -10343,7 +10908,15 @@
           </w:tcPr>
           <w:p>
             <w:r>
-              <w:t>A versioning scheme using Major.Minor.Patch format to indicate app versions.</w:t>
+              <w:t xml:space="preserve">A versioning scheme using </w:t>
+            </w:r>
+            <w:proofErr w:type="spellStart"/>
+            <w:r>
+              <w:t>Major.Minor.Patch</w:t>
+            </w:r>
+            <w:proofErr w:type="spellEnd"/>
+            <w:r>
+              <w:t xml:space="preserve"> format to indicate app versions.</w:t>
             </w:r>
           </w:p>
         </w:tc>
@@ -10397,7 +10970,6 @@
                 <w:b/>
                 <w:bCs/>
               </w:rPr>
-              <w:lastRenderedPageBreak/>
               <w:t>Manual Testing</w:t>
             </w:r>
           </w:p>
@@ -10608,6 +11180,7 @@
         </w:numPr>
       </w:pPr>
       <w:r>
+        <w:lastRenderedPageBreak/>
         <w:t xml:space="preserve">Git Official Documentation — </w:t>
       </w:r>
       <w:hyperlink r:id="rId10" w:tgtFrame="_new" w:history="1">
@@ -10736,8 +11309,13 @@
           <w:numId w:val="37"/>
         </w:numPr>
       </w:pPr>
-      <w:r>
-        <w:t>MainActivity (Home Screen)</w:t>
+      <w:proofErr w:type="spellStart"/>
+      <w:r>
+        <w:t>MainActivity</w:t>
+      </w:r>
+      <w:proofErr w:type="spellEnd"/>
+      <w:r>
+        <w:t xml:space="preserve"> (Home Screen)</w:t>
       </w:r>
     </w:p>
     <w:p>
@@ -10747,8 +11325,13 @@
           <w:numId w:val="37"/>
         </w:numPr>
       </w:pPr>
-      <w:r>
-        <w:t>AddBudget Screen</w:t>
+      <w:proofErr w:type="spellStart"/>
+      <w:r>
+        <w:t>AddBudget</w:t>
+      </w:r>
+      <w:proofErr w:type="spellEnd"/>
+      <w:r>
+        <w:t xml:space="preserve"> Screen</w:t>
       </w:r>
     </w:p>
     <w:p>
@@ -10758,9 +11341,13 @@
           <w:numId w:val="37"/>
         </w:numPr>
       </w:pPr>
-      <w:r>
-        <w:lastRenderedPageBreak/>
-        <w:t>AddIncome Screen</w:t>
+      <w:proofErr w:type="spellStart"/>
+      <w:r>
+        <w:t>AddIncome</w:t>
+      </w:r>
+      <w:proofErr w:type="spellEnd"/>
+      <w:r>
+        <w:t xml:space="preserve"> Screen</w:t>
       </w:r>
     </w:p>
     <w:p>
@@ -10770,8 +11357,13 @@
           <w:numId w:val="37"/>
         </w:numPr>
       </w:pPr>
-      <w:r>
-        <w:t>AddBudgetItem Screen</w:t>
+      <w:proofErr w:type="spellStart"/>
+      <w:r>
+        <w:t>AddBudgetItem</w:t>
+      </w:r>
+      <w:proofErr w:type="spellEnd"/>
+      <w:r>
+        <w:t xml:space="preserve"> Screen</w:t>
       </w:r>
     </w:p>
     <w:p>

</xml_diff>